<commit_message>
mazeret izin formu düzenleme
</commit_message>
<xml_diff>
--- a/Mazeret_izin_Formu.docx
+++ b/Mazeret_izin_Formu.docx
@@ -90,6 +90,7 @@
           <w:szCs w:val="24"/>
         </w:rPr>
       </w:pPr>
+      <w:bookmarkStart w:id="1" w:name="_GoBack"/>
       <w:r>
         <w:rPr>
           <w:noProof/>
@@ -146,6 +147,7 @@
           </wp:anchor>
         </w:drawing>
       </w:r>
+      <w:bookmarkEnd w:id="1"/>
     </w:p>
     <w:p>
       <w:pPr>
@@ -189,17 +191,7 @@
           <w:sz w:val="15"/>
           <w:szCs w:val="15"/>
         </w:rPr>
-        <w:t>Aşağıda belirttiğim nedenden dolayı mazeret izni kullanma talebimi onaylarınız</w:t>
-      </w:r>
-      <w:bookmarkStart w:id="1" w:name="_GoBack"/>
-      <w:bookmarkEnd w:id="1"/>
-      <w:r>
-        <w:rPr>
-          <w:rFonts w:ascii="Arial" w:eastAsia="Arial" w:hAnsi="Arial" w:cs="Arial"/>
-          <w:sz w:val="15"/>
-          <w:szCs w:val="15"/>
-        </w:rPr>
-        <w:t>a sunarım.</w:t>
+        <w:t>Aşağıda belirttiğim nedenden dolayı mazeret izni kullanma talebimi onaylarınıza sunarım.</w:t>
       </w:r>
     </w:p>
     <w:p>
@@ -1442,14 +1434,52 @@
                 <w:szCs w:val="20"/>
               </w:rPr>
             </w:pPr>
+            <w:proofErr w:type="spellStart"/>
             <w:r>
               <w:rPr>
                 <w:rFonts w:ascii="Arial" w:eastAsia="Arial" w:hAnsi="Arial" w:cs="Arial"/>
                 <w:sz w:val="14"/>
                 <w:szCs w:val="14"/>
               </w:rPr>
-              <w:t>Amirin Adı Soyadı</w:t>
-            </w:r>
+              <w:t>Amirin</w:t>
+            </w:r>
+            <w:proofErr w:type="spellEnd"/>
+            <w:r>
+              <w:rPr>
+                <w:rFonts w:ascii="Arial" w:eastAsia="Arial" w:hAnsi="Arial" w:cs="Arial"/>
+                <w:sz w:val="14"/>
+                <w:szCs w:val="14"/>
+              </w:rPr>
+              <w:t xml:space="preserve"> </w:t>
+            </w:r>
+            <w:proofErr w:type="spellStart"/>
+            <w:r>
+              <w:rPr>
+                <w:rFonts w:ascii="Arial" w:eastAsia="Arial" w:hAnsi="Arial" w:cs="Arial"/>
+                <w:sz w:val="14"/>
+                <w:szCs w:val="14"/>
+              </w:rPr>
+              <w:t>Adı</w:t>
+            </w:r>
+            <w:proofErr w:type="spellEnd"/>
+            <w:r>
+              <w:rPr>
+                <w:rFonts w:ascii="Arial" w:eastAsia="Arial" w:hAnsi="Arial" w:cs="Arial"/>
+                <w:sz w:val="14"/>
+                <w:szCs w:val="14"/>
+              </w:rPr>
+              <w:t xml:space="preserve"> </w:t>
+            </w:r>
+            <w:proofErr w:type="spellStart"/>
+            <w:r>
+              <w:rPr>
+                <w:rFonts w:ascii="Arial" w:eastAsia="Arial" w:hAnsi="Arial" w:cs="Arial"/>
+                <w:sz w:val="14"/>
+                <w:szCs w:val="14"/>
+              </w:rPr>
+              <w:t>Soyadı</w:t>
+            </w:r>
+            <w:proofErr w:type="spellEnd"/>
           </w:p>
         </w:tc>
         <w:tc>
@@ -1462,10 +1492,17 @@
           <w:p>
             <w:pPr>
               <w:rPr>
+                <w:sz w:val="15"/>
+                <w:szCs w:val="15"/>
+              </w:rPr>
+            </w:pPr>
+            <w:r>
+              <w:rPr>
                 <w:sz w:val="20"/>
                 <w:szCs w:val="20"/>
               </w:rPr>
-            </w:pPr>
+              <w:t xml:space="preserve"> </w:t>
+            </w:r>
             <w:r>
               <w:rPr>
                 <w:sz w:val="20"/>
@@ -1476,8 +1513,8 @@
             <w:r>
               <w:rPr>
                 <w:rFonts w:ascii="Arial" w:hAnsi="Arial" w:cs="Arial"/>
-                <w:sz w:val="20"/>
-                <w:szCs w:val="20"/>
+                <w:sz w:val="15"/>
+                <w:szCs w:val="15"/>
               </w:rPr>
               <w:t xml:space="preserve">{{ </w:t>
             </w:r>
@@ -1485,8 +1522,8 @@
             <w:r>
               <w:rPr>
                 <w:rFonts w:ascii="Arial" w:hAnsi="Arial" w:cs="Arial"/>
-                <w:sz w:val="20"/>
-                <w:szCs w:val="20"/>
+                <w:sz w:val="15"/>
+                <w:szCs w:val="15"/>
               </w:rPr>
               <w:t>AppName</w:t>
             </w:r>
@@ -1494,15 +1531,15 @@
             <w:r>
               <w:rPr>
                 <w:rFonts w:ascii="Arial" w:hAnsi="Arial" w:cs="Arial"/>
-                <w:sz w:val="20"/>
-                <w:szCs w:val="20"/>
+                <w:sz w:val="15"/>
+                <w:szCs w:val="15"/>
               </w:rPr>
               <w:t xml:space="preserve"> }}</w:t>
             </w:r>
             <w:r>
               <w:rPr>
-                <w:sz w:val="20"/>
-                <w:szCs w:val="20"/>
+                <w:sz w:val="15"/>
+                <w:szCs w:val="15"/>
               </w:rPr>
               <w:t xml:space="preserve"> </w:t>
             </w:r>
@@ -1510,15 +1547,23 @@
           <w:p>
             <w:pPr>
               <w:rPr>
-                <w:sz w:val="20"/>
-                <w:szCs w:val="20"/>
+                <w:sz w:val="15"/>
+                <w:szCs w:val="15"/>
               </w:rPr>
             </w:pPr>
             <w:r>
               <w:rPr>
                 <w:rFonts w:ascii="Arial" w:hAnsi="Arial" w:cs="Arial"/>
-                <w:sz w:val="20"/>
-                <w:szCs w:val="20"/>
+                <w:sz w:val="16"/>
+                <w:szCs w:val="16"/>
+              </w:rPr>
+              <w:t xml:space="preserve"> </w:t>
+            </w:r>
+            <w:r>
+              <w:rPr>
+                <w:rFonts w:ascii="Arial" w:hAnsi="Arial" w:cs="Arial"/>
+                <w:sz w:val="15"/>
+                <w:szCs w:val="15"/>
               </w:rPr>
               <w:t xml:space="preserve">{{ </w:t>
             </w:r>
@@ -1526,8 +1571,8 @@
             <w:r>
               <w:rPr>
                 <w:rFonts w:ascii="Arial" w:hAnsi="Arial" w:cs="Arial"/>
-                <w:sz w:val="20"/>
-                <w:szCs w:val="20"/>
+                <w:sz w:val="15"/>
+                <w:szCs w:val="15"/>
               </w:rPr>
               <w:t>AppSurname</w:t>
             </w:r>
@@ -1535,8 +1580,8 @@
             <w:r>
               <w:rPr>
                 <w:rFonts w:ascii="Arial" w:hAnsi="Arial" w:cs="Arial"/>
-                <w:sz w:val="20"/>
-                <w:szCs w:val="20"/>
+                <w:sz w:val="15"/>
+                <w:szCs w:val="15"/>
               </w:rPr>
               <w:t xml:space="preserve"> }}</w:t>
             </w:r>
@@ -2269,7 +2314,15 @@
                 <w:sz w:val="14"/>
                 <w:szCs w:val="14"/>
               </w:rPr>
-              <w:t xml:space="preserve">: {{ </w:t>
+              <w:t xml:space="preserve">: </w:t>
+            </w:r>
+            <w:r>
+              <w:rPr>
+                <w:rFonts w:ascii="Arial" w:eastAsia="Arial" w:hAnsi="Arial" w:cs="Arial"/>
+                <w:sz w:val="15"/>
+                <w:szCs w:val="15"/>
+              </w:rPr>
+              <w:t xml:space="preserve">{{ </w:t>
             </w:r>
             <w:proofErr w:type="spellStart"/>
             <w:r>
@@ -2284,18 +2337,10 @@
             <w:r>
               <w:rPr>
                 <w:rFonts w:ascii="Arial" w:eastAsia="Arial" w:hAnsi="Arial" w:cs="Arial"/>
-                <w:sz w:val="16"/>
-                <w:szCs w:val="14"/>
-              </w:rPr>
-              <w:t xml:space="preserve"> </w:t>
-            </w:r>
-            <w:r>
-              <w:rPr>
-                <w:rFonts w:ascii="Arial" w:eastAsia="Arial" w:hAnsi="Arial" w:cs="Arial"/>
-                <w:sz w:val="14"/>
-                <w:szCs w:val="14"/>
-              </w:rPr>
-              <w:t>}}</w:t>
+                <w:sz w:val="15"/>
+                <w:szCs w:val="15"/>
+              </w:rPr>
+              <w:t xml:space="preserve"> }}</w:t>
             </w:r>
           </w:p>
         </w:tc>

</xml_diff>